<commit_message>
edit waqof modul tengah
</commit_message>
<xml_diff>
--- a/pesantren/membuat modul tahsin/fokus di modul tengah/modul tengah rev.docx
+++ b/pesantren/membuat modul tahsin/fokus di modul tengah/modul tengah rev.docx
@@ -1186,16 +1186,7 @@
           <w:sz w:val="24"/>
           <w:szCs w:val="24"/>
         </w:rPr>
-        <w:t xml:space="preserve">Akan tetapi Untuk menjadi mulia dengan al </w:t>
-      </w:r>
-      <w:r>
-        <w:rPr>
-          <w:rFonts w:ascii="Candara" w:hAnsi="Candara" w:cs="KFGQPC HAFS Uthmanic Script"/>
-          <w:sz w:val="24"/>
-          <w:szCs w:val="24"/>
-        </w:rPr>
-        <w:lastRenderedPageBreak/>
-        <w:t xml:space="preserve">quran tentu saja butuh ilmu, dimulai dari ilmu dasar sampai ilmu lanjut dalam berinteraksi dengan al Qur’an. </w:t>
+        <w:t xml:space="preserve">Akan tetapi Untuk menjadi mulia dengan al quran tentu saja butuh ilmu, dimulai dari ilmu dasar sampai ilmu lanjut dalam berinteraksi dengan al Qur’an. </w:t>
       </w:r>
     </w:p>
     <w:p>
@@ -1215,6 +1206,7 @@
           <w:sz w:val="24"/>
           <w:szCs w:val="24"/>
         </w:rPr>
+        <w:lastRenderedPageBreak/>
         <w:t xml:space="preserve">Ilmu dasar dalam berinteraksi dengan al Qur’an adalah ilmu membacanya atau biasa dikenal dengan istilah </w:t>
       </w:r>
       <w:r>
@@ -1271,16 +1263,7 @@
           <w:sz w:val="24"/>
           <w:szCs w:val="24"/>
         </w:rPr>
-        <w:t xml:space="preserve">Metode membaca al Qur’an yang disusun oleh tim ini merupakan sebuah ihtiar yang dilakukan dalam rangka memudahkan para santri dalam belajar membaca al Qur’ an, sebagai sebuah langkah </w:t>
-      </w:r>
-      <w:r>
-        <w:rPr>
-          <w:rFonts w:ascii="Candara" w:hAnsi="Candara" w:cs="KFGQPC HAFS Uthmanic Script"/>
-          <w:sz w:val="24"/>
-          <w:szCs w:val="24"/>
-        </w:rPr>
-        <w:lastRenderedPageBreak/>
-        <w:t xml:space="preserve">awal dalam menyusun dan menghimpun metode ini tentu saja masih jauh dari kata sempurna, masih perlu masukan dan evaluasi dalam penyusunan metode ini. </w:t>
+        <w:t xml:space="preserve">Metode membaca al Qur’an yang disusun oleh tim ini merupakan sebuah ihtiar yang dilakukan dalam rangka memudahkan para santri dalam belajar membaca al Qur’ an, sebagai sebuah langkah awal dalam menyusun dan menghimpun metode ini tentu saja masih jauh dari kata sempurna, masih perlu masukan dan evaluasi dalam penyusunan metode ini. </w:t>
       </w:r>
     </w:p>
     <w:p>
@@ -1300,6 +1283,7 @@
           <w:sz w:val="24"/>
           <w:szCs w:val="24"/>
         </w:rPr>
+        <w:lastRenderedPageBreak/>
         <w:t>Tidak ada yang sempurna atas perbuatan amaliah yang telah dikerjakan anak adam, termasuk dalam penyusunan metode ini, oleh karenanya masukan, saran, kritik yang konstruktif dari semua pihak sangat diperlukan untuk melengkapi hal-hal yang masih kurang dalam metode ini.</w:t>
       </w:r>
     </w:p>
@@ -17470,19 +17454,7 @@
                 <w:szCs w:val="52"/>
                 <w:rtl/>
               </w:rPr>
-              <w:t>ٞ مّ</w:t>
-            </w:r>
-            <w:bookmarkStart w:id="0" w:name="_GoBack"/>
-            <w:bookmarkEnd w:id="0"/>
-            <w:r>
-              <w:rPr>
-                <w:rFonts w:cs="KFGQPC Uthmanic Script HAFS" w:hint="cs"/>
-                <w:color w:val="000000"/>
-                <w:sz w:val="52"/>
-                <w:szCs w:val="52"/>
-                <w:rtl/>
-              </w:rPr>
-              <w:t>ِنۡ أَهۡلِ ٱلۡكِتَٰبِ</w:t>
+              <w:t>ٞ مِّنۡ أَهۡلِ ٱلۡكِتَٰبِ</w:t>
             </w:r>
             <w:r>
               <w:rPr>
@@ -22866,7 +22838,7 @@
                     </wp:anchor>
                   </w:drawing>
                 </mc:Choice>
-                <mc:Fallback xmlns:oel="http://schemas.microsoft.com/office/2019/extlst" xmlns:w16cex="http://schemas.microsoft.com/office/word/2018/wordml/cex" xmlns:w16="http://schemas.microsoft.com/office/word/2018/wordml" xmlns:w16sdtdh="http://schemas.microsoft.com/office/word/2020/wordml/sdtdatahash">
+                <mc:Fallback xmlns:w16sdtdh="http://schemas.microsoft.com/office/word/2020/wordml/sdtdatahash" xmlns:w16="http://schemas.microsoft.com/office/word/2018/wordml" xmlns:w16cex="http://schemas.microsoft.com/office/word/2018/wordml/cex" xmlns:oel="http://schemas.microsoft.com/office/2019/extlst">
                   <w:pict>
                     <v:line w14:anchorId="730A487C" id="Straight Connector 1" o:spid="_x0000_s1026" style="position:absolute;z-index:251665408;visibility:visible;mso-wrap-style:square;mso-width-percent:0;mso-height-percent:0;mso-wrap-distance-left:9pt;mso-wrap-distance-top:0;mso-wrap-distance-right:9pt;mso-wrap-distance-bottom:0;mso-position-horizontal:absolute;mso-position-horizontal-relative:text;mso-position-vertical:absolute;mso-position-vertical-relative:text;mso-width-percent:0;mso-height-percent:0;mso-width-relative:margin;mso-height-relative:margin" from="-6.3pt,4.45pt" to="339.1pt,4.45pt" o:gfxdata="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" strokecolor="black [3200]" strokeweight=".5pt">
                       <v:stroke joinstyle="miter"/>
@@ -23949,7 +23921,7 @@
                     </wp:anchor>
                   </w:drawing>
                 </mc:Choice>
-                <mc:Fallback xmlns:oel="http://schemas.microsoft.com/office/2019/extlst" xmlns:w16cex="http://schemas.microsoft.com/office/word/2018/wordml/cex" xmlns:w16="http://schemas.microsoft.com/office/word/2018/wordml" xmlns:w16sdtdh="http://schemas.microsoft.com/office/word/2020/wordml/sdtdatahash">
+                <mc:Fallback xmlns:w16sdtdh="http://schemas.microsoft.com/office/word/2020/wordml/sdtdatahash" xmlns:w16="http://schemas.microsoft.com/office/word/2018/wordml" xmlns:w16cex="http://schemas.microsoft.com/office/word/2018/wordml/cex" xmlns:oel="http://schemas.microsoft.com/office/2019/extlst">
                   <w:pict>
                     <v:line w14:anchorId="4A03FFC3" id="Straight Connector 1" o:spid="_x0000_s1026" style="position:absolute;z-index:251659264;visibility:visible;mso-wrap-style:square;mso-width-percent:0;mso-height-percent:0;mso-wrap-distance-left:9pt;mso-wrap-distance-top:0;mso-wrap-distance-right:9pt;mso-wrap-distance-bottom:0;mso-position-horizontal:absolute;mso-position-horizontal-relative:text;mso-position-vertical:absolute;mso-position-vertical-relative:text;mso-width-percent:0;mso-height-percent:0;mso-width-relative:margin;mso-height-relative:margin" from="-3.85pt,46.8pt" to="341.55pt,46.8pt" o:gfxdata="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" strokecolor="black [3200]" strokeweight=".5pt">
                       <v:stroke joinstyle="miter"/>
@@ -25133,7 +25105,7 @@
                     </wp:anchor>
                   </w:drawing>
                 </mc:Choice>
-                <mc:Fallback xmlns:oel="http://schemas.microsoft.com/office/2019/extlst" xmlns:w16cex="http://schemas.microsoft.com/office/word/2018/wordml/cex" xmlns:w16="http://schemas.microsoft.com/office/word/2018/wordml" xmlns:w16sdtdh="http://schemas.microsoft.com/office/word/2020/wordml/sdtdatahash">
+                <mc:Fallback xmlns:w16sdtdh="http://schemas.microsoft.com/office/word/2020/wordml/sdtdatahash" xmlns:w16="http://schemas.microsoft.com/office/word/2018/wordml" xmlns:w16cex="http://schemas.microsoft.com/office/word/2018/wordml/cex" xmlns:oel="http://schemas.microsoft.com/office/2019/extlst">
                   <w:pict>
                     <v:line w14:anchorId="1BAED3A4" id="Straight Connector 1" o:spid="_x0000_s1026" style="position:absolute;z-index:251661312;visibility:visible;mso-wrap-style:square;mso-width-percent:0;mso-height-percent:0;mso-wrap-distance-left:9pt;mso-wrap-distance-top:0;mso-wrap-distance-right:9pt;mso-wrap-distance-bottom:0;mso-position-horizontal:absolute;mso-position-horizontal-relative:text;mso-position-vertical:absolute;mso-position-vertical-relative:text;mso-width-percent:0;mso-height-percent:0;mso-width-relative:margin;mso-height-relative:margin" from="-9.55pt,46.35pt" to="342.6pt,46.35pt" o:gfxdata="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" strokecolor="black [3200]" strokeweight=".5pt">
                       <v:stroke joinstyle="miter"/>
@@ -26691,7 +26663,7 @@
                     </wp:anchor>
                   </w:drawing>
                 </mc:Choice>
-                <mc:Fallback xmlns:oel="http://schemas.microsoft.com/office/2019/extlst" xmlns:w16cex="http://schemas.microsoft.com/office/word/2018/wordml/cex" xmlns:w16="http://schemas.microsoft.com/office/word/2018/wordml" xmlns:w16sdtdh="http://schemas.microsoft.com/office/word/2020/wordml/sdtdatahash">
+                <mc:Fallback xmlns:w16sdtdh="http://schemas.microsoft.com/office/word/2020/wordml/sdtdatahash" xmlns:w16="http://schemas.microsoft.com/office/word/2018/wordml" xmlns:w16cex="http://schemas.microsoft.com/office/word/2018/wordml/cex" xmlns:oel="http://schemas.microsoft.com/office/2019/extlst">
                   <w:pict>
                     <v:line w14:anchorId="1EEC813F" id="Straight Connector 1" o:spid="_x0000_s1026" style="position:absolute;z-index:251663360;visibility:visible;mso-wrap-style:square;mso-width-percent:0;mso-height-percent:0;mso-wrap-distance-left:9pt;mso-wrap-distance-top:0;mso-wrap-distance-right:9pt;mso-wrap-distance-bottom:0;mso-position-horizontal:absolute;mso-position-horizontal-relative:text;mso-position-vertical:absolute;mso-position-vertical-relative:text;mso-width-percent:0;mso-height-percent:0;mso-width-relative:margin;mso-height-relative:margin" from="-8.7pt,46.25pt" to="343.45pt,46.25pt" o:gfxdata="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" strokecolor="black [3200]" strokeweight=".5pt">
                       <v:stroke joinstyle="miter"/>
@@ -32049,8 +32021,8 @@
                 <w:szCs w:val="52"/>
               </w:rPr>
             </w:pPr>
-            <w:bookmarkStart w:id="1" w:name="_heading=h.gjdgxs" w:colFirst="0" w:colLast="0"/>
-            <w:bookmarkEnd w:id="1"/>
+            <w:bookmarkStart w:id="0" w:name="_heading=h.gjdgxs" w:colFirst="0" w:colLast="0"/>
+            <w:bookmarkEnd w:id="0"/>
             <w:r>
               <w:rPr>
                 <w:rFonts w:ascii="Times New Roman" w:eastAsia="Times New Roman" w:hAnsi="Times New Roman" w:cs="KFGQPC Uthmanic Script HAFS"/>
@@ -32982,6 +32954,7 @@
                 <w:rFonts w:ascii="Times New Roman" w:eastAsia="Times New Roman" w:hAnsi="Times New Roman" w:cs="KFGQPC Uthmanic Script HAFS"/>
                 <w:sz w:val="52"/>
                 <w:szCs w:val="52"/>
+                <w:lang w:val="en-US"/>
               </w:rPr>
             </w:pPr>
             <w:r>
@@ -32992,7 +32965,25 @@
                 <w:rtl/>
               </w:rPr>
               <w:lastRenderedPageBreak/>
-              <w:t>عَل</w:t>
+              <w:t>عَلَىٰ حَيَوٰة</w:t>
+            </w:r>
+            <w:r>
+              <w:rPr>
+                <w:rFonts w:cs="KFGQPC Uthmanic Script HAFS"/>
+                <w:sz w:val="52"/>
+                <w:szCs w:val="52"/>
+                <w:rtl/>
+              </w:rPr>
+              <w:t>ٖ</w:t>
+            </w:r>
+            <w:r>
+              <w:rPr>
+                <w:rFonts w:ascii="Times New Roman" w:eastAsia="Times New Roman" w:hAnsi="Times New Roman" w:cs="KFGQPC Uthmanic Script HAFS"/>
+                <w:sz w:val="52"/>
+                <w:szCs w:val="52"/>
+                <w:rtl/>
+              </w:rPr>
+              <w:t xml:space="preserve"> وَمِنَ </w:t>
             </w:r>
             <w:r>
               <w:rPr>
@@ -33001,7 +32992,16 @@
                 <w:szCs w:val="52"/>
                 <w:rtl/>
               </w:rPr>
-              <w:t>َ</w:t>
+              <w:t>ٱ</w:t>
+            </w:r>
+            <w:r>
+              <w:rPr>
+                <w:rFonts w:ascii="Times New Roman" w:eastAsia="Times New Roman" w:hAnsi="Times New Roman" w:cs="KFGQPC Uthmanic Script HAFS" w:hint="eastAsia"/>
+                <w:sz w:val="52"/>
+                <w:szCs w:val="52"/>
+                <w:rtl/>
+              </w:rPr>
+              <w:t>لَّذِينَ</w:t>
             </w:r>
             <w:r>
               <w:rPr>
@@ -33010,16 +33010,17 @@
                 <w:szCs w:val="52"/>
                 <w:rtl/>
               </w:rPr>
-              <w:t>ٰى حَي</w:t>
-            </w:r>
-            <w:r>
-              <w:rPr>
-                <w:rFonts w:ascii="Times New Roman" w:eastAsia="Times New Roman" w:hAnsi="Times New Roman" w:cs="KFGQPC Uthmanic Script HAFS" w:hint="cs"/>
-                <w:sz w:val="52"/>
-                <w:szCs w:val="52"/>
-                <w:rtl/>
-              </w:rPr>
-              <w:t>َ</w:t>
+              <w:t xml:space="preserve"> أَش</w:t>
+            </w:r>
+            <w:r>
+              <w:rPr>
+                <w:rFonts w:cs="KFGQPC Uthmanic Script HAFS"/>
+                <w:color w:val="000000"/>
+                <w:sz w:val="52"/>
+                <w:szCs w:val="52"/>
+                <w:rtl/>
+              </w:rPr>
+              <w:t>ۡ</w:t>
             </w:r>
             <w:r>
               <w:rPr>
@@ -33028,7 +33029,16 @@
                 <w:szCs w:val="52"/>
                 <w:rtl/>
               </w:rPr>
-              <w:t>ٰوة</w:t>
+              <w:t>رَكُو</w:t>
+            </w:r>
+            <w:r>
+              <w:rPr>
+                <w:rFonts w:cs="KFGQPC Uthmanic Script HAFS"/>
+                <w:sz w:val="52"/>
+                <w:szCs w:val="52"/>
+                <w:rtl/>
+              </w:rPr>
+              <w:t>اْ</w:t>
             </w:r>
             <w:r>
               <w:rPr>
@@ -33037,142 +33047,262 @@
                 <w:szCs w:val="52"/>
                 <w:rtl/>
               </w:rPr>
+              <w:t xml:space="preserve"> ۚ يَوَدُّ أَحَدُهُم</w:t>
+            </w:r>
+            <w:r>
+              <w:rPr>
+                <w:rFonts w:cs="KFGQPC Uthmanic Script HAFS"/>
+                <w:color w:val="000000"/>
+                <w:sz w:val="52"/>
+                <w:szCs w:val="52"/>
+                <w:rtl/>
+              </w:rPr>
+              <w:t>ۡ</w:t>
+            </w:r>
+            <w:r>
+              <w:rPr>
+                <w:rFonts w:ascii="Times New Roman" w:eastAsia="Times New Roman" w:hAnsi="Times New Roman" w:cs="KFGQPC Uthmanic Script HAFS"/>
+                <w:sz w:val="52"/>
+                <w:szCs w:val="52"/>
+                <w:rtl/>
+              </w:rPr>
+              <w:t xml:space="preserve"> لَو</w:t>
+            </w:r>
+            <w:r>
+              <w:rPr>
+                <w:rFonts w:cs="KFGQPC Uthmanic Script HAFS"/>
+                <w:color w:val="000000"/>
+                <w:sz w:val="52"/>
+                <w:szCs w:val="52"/>
+                <w:rtl/>
+              </w:rPr>
+              <w:t>ۡ</w:t>
+            </w:r>
+            <w:r>
+              <w:rPr>
+                <w:rFonts w:ascii="Times New Roman" w:eastAsia="Times New Roman" w:hAnsi="Times New Roman" w:cs="KFGQPC Uthmanic Script HAFS"/>
+                <w:sz w:val="52"/>
+                <w:szCs w:val="52"/>
+                <w:rtl/>
+              </w:rPr>
+              <w:t xml:space="preserve"> يُعَمَّرُ أَل</w:t>
+            </w:r>
+            <w:r>
+              <w:rPr>
+                <w:rFonts w:cs="KFGQPC Uthmanic Script HAFS"/>
+                <w:color w:val="000000"/>
+                <w:sz w:val="52"/>
+                <w:szCs w:val="52"/>
+                <w:rtl/>
+              </w:rPr>
+              <w:t>ۡ</w:t>
+            </w:r>
+            <w:r>
+              <w:rPr>
+                <w:rFonts w:ascii="Times New Roman" w:eastAsia="Times New Roman" w:hAnsi="Times New Roman" w:cs="KFGQPC Uthmanic Script HAFS"/>
+                <w:sz w:val="52"/>
+                <w:szCs w:val="52"/>
+                <w:rtl/>
+              </w:rPr>
+              <w:t>فَ سَنَة</w:t>
+            </w:r>
+            <w:r>
+              <w:rPr>
+                <w:rFonts w:cs="KFGQPC Uthmanic Script HAFS"/>
+                <w:sz w:val="52"/>
+                <w:szCs w:val="52"/>
+                <w:rtl/>
+              </w:rPr>
               <w:t>ٖ</w:t>
             </w:r>
             <w:r>
               <w:rPr>
-                <w:rFonts w:ascii="Times New Roman" w:eastAsia="Times New Roman" w:hAnsi="Times New Roman" w:cs="KFGQPC Uthmanic Script HAFS"/>
-                <w:sz w:val="52"/>
-                <w:szCs w:val="52"/>
-                <w:rtl/>
-              </w:rPr>
-              <w:t xml:space="preserve"> ۛوَمِنَ </w:t>
-            </w:r>
-            <w:r>
-              <w:rPr>
-                <w:rFonts w:ascii="Times New Roman" w:eastAsia="Times New Roman" w:hAnsi="Times New Roman" w:cs="KFGQPC Uthmanic Script HAFS" w:hint="cs"/>
-                <w:sz w:val="52"/>
-                <w:szCs w:val="52"/>
-                <w:rtl/>
+                <w:rFonts w:cs="KFGQPC Uthmanic Script HAFS"/>
+                <w:sz w:val="52"/>
+                <w:szCs w:val="52"/>
+                <w:lang w:val="en-US"/>
+              </w:rPr>
+              <w:t xml:space="preserve"> </w:t>
+            </w:r>
+            <w:r>
+              <w:rPr>
+                <w:rFonts w:cs="KFGQPC Uthmanic Script HAFS"/>
+                <w:sz w:val="52"/>
+                <w:szCs w:val="52"/>
+                <w:rtl/>
+                <w:lang w:val="en-US"/>
+              </w:rPr>
+              <w:t>وَمَا هُوَ بِمُزَح</w:t>
+            </w:r>
+            <w:r>
+              <w:rPr>
+                <w:rFonts w:cs="KFGQPC Uthmanic Script HAFS"/>
+                <w:color w:val="000000"/>
+                <w:sz w:val="52"/>
+                <w:szCs w:val="52"/>
+                <w:rtl/>
+              </w:rPr>
+              <w:t>ۡ</w:t>
+            </w:r>
+            <w:r>
+              <w:rPr>
+                <w:rFonts w:cs="KFGQPC Uthmanic Script HAFS"/>
+                <w:sz w:val="52"/>
+                <w:szCs w:val="52"/>
+                <w:rtl/>
+                <w:lang w:val="en-US"/>
+              </w:rPr>
+              <w:t>زِحِهِ</w:t>
+            </w:r>
+            <w:r>
+              <w:rPr>
+                <w:rFonts w:cs="KFGQPC Uthmanic Script HAFS" w:hint="cs"/>
+                <w:sz w:val="52"/>
+                <w:szCs w:val="52"/>
+                <w:rtl/>
+                <w:lang w:val="en-US"/>
+              </w:rPr>
+              <w:t>ۦ</w:t>
+            </w:r>
+            <w:r>
+              <w:rPr>
+                <w:rFonts w:cs="KFGQPC Uthmanic Script HAFS"/>
+                <w:sz w:val="52"/>
+                <w:szCs w:val="52"/>
+                <w:rtl/>
+                <w:lang w:val="en-US"/>
+              </w:rPr>
+              <w:t xml:space="preserve"> مِنَ </w:t>
+            </w:r>
+            <w:r>
+              <w:rPr>
+                <w:rFonts w:cs="KFGQPC Uthmanic Script HAFS" w:hint="cs"/>
+                <w:sz w:val="52"/>
+                <w:szCs w:val="52"/>
+                <w:rtl/>
+                <w:lang w:val="en-US"/>
               </w:rPr>
               <w:t>ٱ</w:t>
             </w:r>
             <w:r>
               <w:rPr>
-                <w:rFonts w:ascii="Times New Roman" w:eastAsia="Times New Roman" w:hAnsi="Times New Roman" w:cs="KFGQPC Uthmanic Script HAFS"/>
-                <w:sz w:val="52"/>
-                <w:szCs w:val="52"/>
-                <w:rtl/>
-              </w:rPr>
-              <w:t xml:space="preserve">لَّذِيۡنَ </w:t>
-            </w:r>
-            <w:r>
-              <w:rPr>
-                <w:rFonts w:ascii="Times New Roman" w:eastAsia="Times New Roman" w:hAnsi="Times New Roman" w:cs="KFGQPC Uthmanic Script HAFS" w:hint="cs"/>
-                <w:sz w:val="52"/>
-                <w:szCs w:val="52"/>
-                <w:rtl/>
-              </w:rPr>
-              <w:t>أ</w:t>
-            </w:r>
-            <w:r>
-              <w:rPr>
-                <w:rFonts w:ascii="Times New Roman" w:eastAsia="Times New Roman" w:hAnsi="Times New Roman" w:cs="KFGQPC Uthmanic Script HAFS"/>
-                <w:sz w:val="52"/>
-                <w:szCs w:val="52"/>
-                <w:rtl/>
-              </w:rPr>
-              <w:t>َشۡرَكُوۡ</w:t>
-            </w:r>
-            <w:r>
-              <w:rPr>
-                <w:rFonts w:ascii="Times New Roman" w:eastAsia="Times New Roman" w:hAnsi="Times New Roman" w:cs="KFGQPC Uthmanic Script HAFS"/>
-                <w:sz w:val="52"/>
-                <w:szCs w:val="52"/>
-                <w:rtl/>
-              </w:rPr>
-              <w:t>اْ</w:t>
-            </w:r>
-            <w:r>
-              <w:rPr>
-                <w:rFonts w:ascii="Times New Roman" w:eastAsia="Times New Roman" w:hAnsi="Times New Roman" w:cs="KFGQPC Uthmanic Script HAFS"/>
-                <w:sz w:val="52"/>
-                <w:szCs w:val="52"/>
+                <w:rFonts w:cs="KFGQPC Uthmanic Script HAFS" w:hint="eastAsia"/>
+                <w:sz w:val="52"/>
+                <w:szCs w:val="52"/>
+                <w:rtl/>
                 <w:lang w:val="en-US"/>
               </w:rPr>
-              <w:t xml:space="preserve"> </w:t>
-            </w:r>
-            <w:r>
-              <w:rPr>
-                <w:rFonts w:ascii="Times New Roman" w:eastAsia="Times New Roman" w:hAnsi="Times New Roman" w:cs="KFGQPC Uthmanic Script HAFS"/>
-                <w:sz w:val="52"/>
-                <w:szCs w:val="52"/>
-                <w:rtl/>
-              </w:rPr>
-              <w:t xml:space="preserve">ۛيَوَدُّ </w:t>
-            </w:r>
-            <w:r>
-              <w:rPr>
-                <w:rFonts w:ascii="Times New Roman" w:eastAsia="Times New Roman" w:hAnsi="Times New Roman" w:cs="KFGQPC Uthmanic Script HAFS" w:hint="cs"/>
-                <w:sz w:val="52"/>
-                <w:szCs w:val="52"/>
-                <w:rtl/>
-              </w:rPr>
-              <w:t>أ</w:t>
-            </w:r>
-            <w:r>
-              <w:rPr>
-                <w:rFonts w:ascii="Times New Roman" w:eastAsia="Times New Roman" w:hAnsi="Times New Roman" w:cs="KFGQPC Uthmanic Script HAFS"/>
-                <w:sz w:val="52"/>
-                <w:szCs w:val="52"/>
-                <w:rtl/>
-              </w:rPr>
-              <w:t xml:space="preserve">َحَدُهُمۡ لَوۡ يُعَمَّرُ </w:t>
-            </w:r>
-            <w:r>
-              <w:rPr>
-                <w:rFonts w:ascii="Times New Roman" w:eastAsia="Times New Roman" w:hAnsi="Times New Roman" w:cs="KFGQPC Uthmanic Script HAFS" w:hint="cs"/>
-                <w:sz w:val="52"/>
-                <w:szCs w:val="52"/>
-                <w:rtl/>
-              </w:rPr>
-              <w:t>أ</w:t>
-            </w:r>
-            <w:r>
-              <w:rPr>
-                <w:rFonts w:ascii="Times New Roman" w:eastAsia="Times New Roman" w:hAnsi="Times New Roman" w:cs="KFGQPC Uthmanic Script HAFS"/>
-                <w:sz w:val="52"/>
-                <w:szCs w:val="52"/>
-                <w:rtl/>
-              </w:rPr>
-              <w:t>َلۡفَ سَنَة</w:t>
-            </w:r>
-            <w:r>
-              <w:rPr>
-                <w:rFonts w:ascii="Times New Roman" w:eastAsia="Times New Roman" w:hAnsi="Times New Roman" w:cs="KFGQPC Uthmanic Script HAFS"/>
-                <w:sz w:val="52"/>
-                <w:szCs w:val="52"/>
+              <w:t>ل</w:t>
+            </w:r>
+            <w:r>
+              <w:rPr>
+                <w:rFonts w:cs="KFGQPC Uthmanic Script HAFS"/>
+                <w:color w:val="000000"/>
+                <w:sz w:val="52"/>
+                <w:szCs w:val="52"/>
+                <w:rtl/>
+              </w:rPr>
+              <w:t>ۡ</w:t>
+            </w:r>
+            <w:r>
+              <w:rPr>
+                <w:rFonts w:cs="KFGQPC Uthmanic Script HAFS" w:hint="eastAsia"/>
+                <w:sz w:val="52"/>
+                <w:szCs w:val="52"/>
+                <w:rtl/>
                 <w:lang w:val="en-US"/>
               </w:rPr>
-              <w:t xml:space="preserve"> </w:t>
-            </w:r>
-            <w:r>
-              <w:rPr>
-                <w:rFonts w:ascii="Times New Roman" w:eastAsia="Times New Roman" w:hAnsi="Times New Roman" w:cs="KFGQPC Uthmanic Script HAFS"/>
-                <w:sz w:val="52"/>
-                <w:szCs w:val="52"/>
-              </w:rPr>
-              <w:t>ٍ</w:t>
-            </w:r>
-            <w:r>
-              <w:rPr>
-                <w:rFonts w:cs="KFGQPC Uthmanic Script HAFS"/>
-                <w:color w:val="000000"/>
-                <w:sz w:val="40"/>
-                <w:szCs w:val="40"/>
-                <w:rtl/>
-              </w:rPr>
-              <w:t>۝</w:t>
+              <w:t>عَذَابِ</w:t>
+            </w:r>
+            <w:r>
+              <w:rPr>
+                <w:rFonts w:cs="KFGQPC Uthmanic Script HAFS"/>
+                <w:sz w:val="52"/>
+                <w:szCs w:val="52"/>
+                <w:rtl/>
+                <w:lang w:val="en-US"/>
+              </w:rPr>
+              <w:t xml:space="preserve"> أَن يُعَمَّرَ ۗ وَ</w:t>
+            </w:r>
+            <w:r>
+              <w:rPr>
+                <w:rFonts w:cs="KFGQPC Uthmanic Script HAFS" w:hint="cs"/>
+                <w:sz w:val="52"/>
+                <w:szCs w:val="52"/>
+                <w:rtl/>
+                <w:lang w:val="en-US"/>
+              </w:rPr>
+              <w:t>ٱ</w:t>
+            </w:r>
+            <w:r>
+              <w:rPr>
+                <w:rFonts w:cs="KFGQPC Uthmanic Script HAFS" w:hint="eastAsia"/>
+                <w:sz w:val="52"/>
+                <w:szCs w:val="52"/>
+                <w:rtl/>
+                <w:lang w:val="en-US"/>
+              </w:rPr>
+              <w:t>للَّهُ</w:t>
+            </w:r>
+            <w:r>
+              <w:rPr>
+                <w:rFonts w:cs="KFGQPC Uthmanic Script HAFS"/>
+                <w:sz w:val="52"/>
+                <w:szCs w:val="52"/>
+                <w:rtl/>
+                <w:lang w:val="en-US"/>
+              </w:rPr>
+              <w:t xml:space="preserve"> بَصِي</w:t>
+            </w:r>
+            <w:r>
+              <w:rPr>
+                <w:rFonts w:cs="KFGQPC Uthmanic Script HAFS" w:hint="cs"/>
+                <w:sz w:val="52"/>
+                <w:szCs w:val="52"/>
+                <w:rtl/>
+                <w:lang w:val="en-US"/>
+              </w:rPr>
+              <w:t>ر</w:t>
+            </w:r>
+            <w:r>
+              <w:rPr>
+                <w:rFonts w:cs="KFGQPC Uthmanic Script HAFS"/>
+                <w:sz w:val="52"/>
+                <w:szCs w:val="52"/>
+                <w:rtl/>
+                <w:lang w:val="en-US"/>
+              </w:rPr>
+              <w:t>ٞ</w:t>
+            </w:r>
+            <w:r>
+              <w:rPr>
+                <w:rFonts w:cs="KFGQPC Uthmanic Script HAFS"/>
+                <w:sz w:val="52"/>
+                <w:szCs w:val="52"/>
+                <w:rtl/>
+                <w:lang w:val="en-US"/>
+              </w:rPr>
+              <w:t xml:space="preserve"> بِمَا يَع</w:t>
+            </w:r>
+            <w:r>
+              <w:rPr>
+                <w:rFonts w:cs="KFGQPC Uthmanic Script HAFS"/>
+                <w:color w:val="000000"/>
+                <w:sz w:val="52"/>
+                <w:szCs w:val="52"/>
+                <w:rtl/>
+              </w:rPr>
+              <w:t>ۡ</w:t>
+            </w:r>
+            <w:r>
+              <w:rPr>
+                <w:rFonts w:cs="KFGQPC Uthmanic Script HAFS"/>
+                <w:sz w:val="52"/>
+                <w:szCs w:val="52"/>
+                <w:rtl/>
+                <w:lang w:val="en-US"/>
+              </w:rPr>
+              <w:t>مَلُونَ ٩٦</w:t>
             </w:r>
           </w:p>
         </w:tc>
@@ -33216,6 +33346,102 @@
             </w:r>
             <w:r>
               <w:rPr>
+                <w:rtl/>
+              </w:rPr>
+              <w:t xml:space="preserve"> </w:t>
+            </w:r>
+            <w:r>
+              <w:rPr>
+                <w:rFonts w:cs="KFGQPC Uthmanic Script HAFS"/>
+                <w:color w:val="000000"/>
+                <w:sz w:val="52"/>
+                <w:szCs w:val="52"/>
+                <w:rtl/>
+              </w:rPr>
+              <w:t xml:space="preserve">مِّنَ </w:t>
+            </w:r>
+            <w:r>
+              <w:rPr>
+                <w:rFonts w:cs="KFGQPC Uthmanic Script HAFS" w:hint="cs"/>
+                <w:color w:val="000000"/>
+                <w:sz w:val="52"/>
+                <w:szCs w:val="52"/>
+                <w:rtl/>
+              </w:rPr>
+              <w:t>ٱ</w:t>
+            </w:r>
+            <w:r>
+              <w:rPr>
+                <w:rFonts w:cs="KFGQPC Uthmanic Script HAFS" w:hint="eastAsia"/>
+                <w:color w:val="000000"/>
+                <w:sz w:val="52"/>
+                <w:szCs w:val="52"/>
+                <w:rtl/>
+              </w:rPr>
+              <w:t>ل</w:t>
+            </w:r>
+            <w:r>
+              <w:rPr>
+                <w:rFonts w:cs="KFGQPC Uthmanic Script HAFS"/>
+                <w:color w:val="000000"/>
+                <w:sz w:val="52"/>
+                <w:szCs w:val="52"/>
+                <w:rtl/>
+              </w:rPr>
+              <w:t>ۡ</w:t>
+            </w:r>
+            <w:r>
+              <w:rPr>
+                <w:rFonts w:cs="KFGQPC Uthmanic Script HAFS" w:hint="eastAsia"/>
+                <w:color w:val="000000"/>
+                <w:sz w:val="52"/>
+                <w:szCs w:val="52"/>
+                <w:rtl/>
+              </w:rPr>
+              <w:t>جَوَارِحِ</w:t>
+            </w:r>
+            <w:r>
+              <w:rPr>
+                <w:rFonts w:cs="KFGQPC Uthmanic Script HAFS"/>
+                <w:color w:val="000000"/>
+                <w:sz w:val="52"/>
+                <w:szCs w:val="52"/>
+                <w:rtl/>
+              </w:rPr>
+              <w:t xml:space="preserve"> مُكَلِّبِينَ تُعَلِّمُونَهُنَّ مِمَّا عَلَّمَكُمُ </w:t>
+            </w:r>
+            <w:r>
+              <w:rPr>
+                <w:rFonts w:cs="KFGQPC Uthmanic Script HAFS" w:hint="cs"/>
+                <w:color w:val="000000"/>
+                <w:sz w:val="52"/>
+                <w:szCs w:val="52"/>
+                <w:rtl/>
+              </w:rPr>
+              <w:t>ٱ</w:t>
+            </w:r>
+            <w:r>
+              <w:rPr>
+                <w:rFonts w:cs="KFGQPC Uthmanic Script HAFS" w:hint="eastAsia"/>
+                <w:color w:val="000000"/>
+                <w:sz w:val="52"/>
+                <w:szCs w:val="52"/>
+                <w:rtl/>
+              </w:rPr>
+              <w:t>للَّهُ</w:t>
+            </w:r>
+            <w:r>
+              <w:rPr>
+                <w:rFonts w:cs="KFGQPC Uthmanic Script HAFS"/>
+                <w:color w:val="000000"/>
+                <w:sz w:val="52"/>
+                <w:szCs w:val="52"/>
+                <w:rtl/>
+              </w:rPr>
+              <w:t xml:space="preserve"> ۖ</w:t>
+            </w:r>
+            <w:r>
+              <w:rPr>
                 <w:rFonts w:cs="KFGQPC Uthmanic Script HAFS"/>
                 <w:color w:val="000000"/>
                 <w:sz w:val="52"/>
@@ -33223,16 +33449,6 @@
                 <w:lang w:val="en-US"/>
               </w:rPr>
               <w:t xml:space="preserve"> </w:t>
-            </w:r>
-            <w:r>
-              <w:rPr>
-                <w:rFonts w:cs="KFGQPC Uthmanic Script HAFS"/>
-                <w:color w:val="000000"/>
-                <w:sz w:val="40"/>
-                <w:szCs w:val="40"/>
-                <w:rtl/>
-              </w:rPr>
-              <w:t>۝</w:t>
             </w:r>
           </w:p>
         </w:tc>
@@ -33361,6 +33577,7 @@
                 <w:szCs w:val="52"/>
                 <w:rtl/>
               </w:rPr>
+              <w:lastRenderedPageBreak/>
               <w:t>وَإِنَّ مِنۡهَا لَمَا يَهۡبِطُ مِنۡ خَشۡيَةِ ٱللَّهِ ۗ وَمَا ٱللَّهُ بِغَـٰفِلٍ عَمَّا تَعۡمَلُون</w:t>
             </w:r>
             <w:r>
@@ -33515,21 +33732,29 @@
             </w:pPr>
             <w:r>
               <w:rPr>
-                <w:rFonts w:cs="KFGQPC Uthmanic Script HAFS"/>
-                <w:sz w:val="52"/>
-                <w:szCs w:val="52"/>
-                <w:rtl/>
-              </w:rPr>
-              <w:lastRenderedPageBreak/>
-              <w:t xml:space="preserve">اِلَّا </w:t>
-            </w:r>
-            <w:r>
-              <w:rPr>
                 <w:rFonts w:cs="KFGQPC Uthmanic Script HAFS" w:hint="cs"/>
                 <w:sz w:val="52"/>
                 <w:szCs w:val="52"/>
                 <w:rtl/>
               </w:rPr>
+              <w:t>إ</w:t>
+            </w:r>
+            <w:r>
+              <w:rPr>
+                <w:rFonts w:cs="KFGQPC Uthmanic Script HAFS"/>
+                <w:sz w:val="52"/>
+                <w:szCs w:val="52"/>
+                <w:rtl/>
+              </w:rPr>
+              <w:t xml:space="preserve">ِلَّا </w:t>
+            </w:r>
+            <w:r>
+              <w:rPr>
+                <w:rFonts w:cs="KFGQPC Uthmanic Script HAFS" w:hint="cs"/>
+                <w:sz w:val="52"/>
+                <w:szCs w:val="52"/>
+                <w:rtl/>
+              </w:rPr>
               <w:t>ٱ</w:t>
             </w:r>
             <w:r>
@@ -33585,33 +33810,6 @@
                 <w:rtl/>
               </w:rPr>
               <w:t>اْ</w:t>
-            </w:r>
-            <w:r>
-              <w:rPr>
-                <w:rFonts w:cs="KFGQPC Uthmanic Script HAFS" w:hint="cs"/>
-                <w:sz w:val="52"/>
-                <w:szCs w:val="52"/>
-                <w:rtl/>
-              </w:rPr>
-              <w:t xml:space="preserve"> </w:t>
-            </w:r>
-            <w:r>
-              <w:rPr>
-                <w:rFonts w:ascii="Arial" w:hAnsi="Arial" w:cs="Arial" w:hint="cs"/>
-                <w:sz w:val="52"/>
-                <w:szCs w:val="52"/>
-                <w:rtl/>
-              </w:rPr>
-              <w:t>​</w:t>
-            </w:r>
-            <w:r>
-              <w:rPr>
-                <w:rFonts w:cs="KFGQPC Uthmanic Script HAFS" w:hint="cs"/>
-                <w:sz w:val="52"/>
-                <w:szCs w:val="52"/>
-                <w:rtl/>
-              </w:rPr>
-              <w:t>ۚ</w:t>
             </w:r>
             <w:r>
               <w:rPr>
@@ -33840,7 +34038,7 @@
                 <w:szCs w:val="52"/>
                 <w:rtl/>
               </w:rPr>
-              <w:t>ۙ</w:t>
+              <w:t>فَكَذَّبۡنَا</w:t>
             </w:r>
             <w:r>
               <w:rPr>
@@ -33858,7 +34056,7 @@
                 <w:szCs w:val="52"/>
                 <w:rtl/>
               </w:rPr>
-              <w:t>فَكَذَّبۡنَا</w:t>
+              <w:t>وَقُلۡنَا</w:t>
             </w:r>
             <w:r>
               <w:rPr>
@@ -33876,16 +34074,16 @@
                 <w:szCs w:val="52"/>
                 <w:rtl/>
               </w:rPr>
-              <w:t>وَقُلۡنَا</w:t>
-            </w:r>
-            <w:r>
-              <w:rPr>
-                <w:rFonts w:cs="KFGQPC Uthmanic Script HAFS"/>
-                <w:sz w:val="52"/>
-                <w:szCs w:val="52"/>
-                <w:rtl/>
-              </w:rPr>
-              <w:t xml:space="preserve"> </w:t>
+              <w:t>مَا</w:t>
+            </w:r>
+            <w:r>
+              <w:rPr>
+                <w:rFonts w:cs="KFGQPC Uthmanic Script HAFS"/>
+                <w:sz w:val="52"/>
+                <w:szCs w:val="52"/>
+                <w:rtl/>
+              </w:rPr>
+              <w:t xml:space="preserve"> نَزَّلَ </w:t>
             </w:r>
             <w:r>
               <w:rPr>
@@ -33894,16 +34092,16 @@
                 <w:szCs w:val="52"/>
                 <w:rtl/>
               </w:rPr>
-              <w:t>مَا</w:t>
-            </w:r>
-            <w:r>
-              <w:rPr>
-                <w:rFonts w:cs="KFGQPC Uthmanic Script HAFS"/>
-                <w:sz w:val="52"/>
-                <w:szCs w:val="52"/>
-                <w:rtl/>
-              </w:rPr>
-              <w:t xml:space="preserve"> نَزَّلَ </w:t>
+              <w:t>ٱ</w:t>
+            </w:r>
+            <w:r>
+              <w:rPr>
+                <w:rFonts w:cs="KFGQPC Uthmanic Script HAFS"/>
+                <w:sz w:val="52"/>
+                <w:szCs w:val="52"/>
+                <w:rtl/>
+              </w:rPr>
+              <w:t>لل</w:t>
             </w:r>
             <w:r>
               <w:rPr>
@@ -33912,24 +34110,6 @@
                 <w:szCs w:val="52"/>
                 <w:rtl/>
               </w:rPr>
-              <w:t>ٱ</w:t>
-            </w:r>
-            <w:r>
-              <w:rPr>
-                <w:rFonts w:cs="KFGQPC Uthmanic Script HAFS"/>
-                <w:sz w:val="52"/>
-                <w:szCs w:val="52"/>
-                <w:rtl/>
-              </w:rPr>
-              <w:t>لل</w:t>
-            </w:r>
-            <w:r>
-              <w:rPr>
-                <w:rFonts w:cs="KFGQPC Uthmanic Script HAFS" w:hint="cs"/>
-                <w:sz w:val="52"/>
-                <w:szCs w:val="52"/>
-                <w:rtl/>
-              </w:rPr>
               <w:t>َّ</w:t>
             </w:r>
             <w:r>
@@ -33939,7 +34119,7 @@
                 <w:szCs w:val="52"/>
                 <w:rtl/>
               </w:rPr>
-              <w:t xml:space="preserve">هُ مِنۡ شَىۡءٍ ۚ </w:t>
+              <w:t xml:space="preserve">هُ مِنۡ شَىۡءٍ </w:t>
             </w:r>
             <w:r>
               <w:rPr>
@@ -34087,6 +34267,7 @@
                 <w:szCs w:val="52"/>
                 <w:rtl/>
               </w:rPr>
+              <w:lastRenderedPageBreak/>
               <w:t xml:space="preserve">هُوَ </w:t>
             </w:r>
             <w:r>
@@ -34478,16 +34659,25 @@
                 <w:szCs w:val="52"/>
                 <w:rtl/>
               </w:rPr>
-              <w:t>لتَّهۡلُكَةِ </w:t>
-            </w:r>
-            <w:r>
-              <w:rPr>
-                <w:rFonts w:cs="KFGQPC Uthmanic Script HAFS" w:hint="cs"/>
-                <w:sz w:val="52"/>
-                <w:szCs w:val="52"/>
-                <w:rtl/>
-              </w:rPr>
-              <w:t>ۖ</w:t>
+              <w:t>لتَّهۡلُكَةِ</w:t>
+            </w:r>
+            <w:r>
+              <w:rPr>
+                <w:rFonts w:cs="KFGQPC Uthmanic Script HAFS"/>
+                <w:sz w:val="52"/>
+                <w:szCs w:val="52"/>
+                <w:lang w:val="en-US"/>
+              </w:rPr>
+              <w:t xml:space="preserve"> </w:t>
+            </w:r>
+            <w:r>
+              <w:rPr>
+                <w:rFonts w:cs="KFGQPC Uthmanic Script HAFS"/>
+                <w:sz w:val="52"/>
+                <w:szCs w:val="52"/>
+                <w:rtl/>
+              </w:rPr>
+              <w:t>ۛ</w:t>
             </w:r>
             <w:r>
               <w:rPr>
@@ -34680,7 +34870,6 @@
                 <w:szCs w:val="52"/>
                 <w:rtl/>
               </w:rPr>
-              <w:lastRenderedPageBreak/>
               <w:t>ٱ</w:t>
             </w:r>
             <w:r>
@@ -34906,11 +35095,11 @@
                 <w:szCs w:val="52"/>
                 <w:rtl/>
               </w:rPr>
-              <w:t>فُسُوۡقَۙ</w:t>
-            </w:r>
-            <w:r>
-              <w:rPr>
-                <w:rFonts w:cs="KFGQPC Uthmanic Script HAFS"/>
+              <w:t>فُسُوۡقَ</w:t>
+            </w:r>
+            <w:r>
+              <w:rPr>
+                <w:rFonts w:cs="KFGQPC Uthmanic Script HAFS" w:hint="cs"/>
                 <w:sz w:val="52"/>
                 <w:szCs w:val="52"/>
                 <w:rtl/>
@@ -35007,142 +35196,6 @@
                 <w:rtl/>
               </w:rPr>
               <w:t xml:space="preserve"> </w:t>
-            </w:r>
-            <w:r>
-              <w:rPr>
-                <w:rFonts w:cs="KFGQPC Uthmanic Script HAFS" w:hint="cs"/>
-                <w:sz w:val="52"/>
-                <w:szCs w:val="52"/>
-                <w:rtl/>
-              </w:rPr>
-              <w:t>وَمَا</w:t>
-            </w:r>
-            <w:r>
-              <w:rPr>
-                <w:rFonts w:cs="KFGQPC Uthmanic Script HAFS"/>
-                <w:sz w:val="52"/>
-                <w:szCs w:val="52"/>
-                <w:rtl/>
-              </w:rPr>
-              <w:t xml:space="preserve"> </w:t>
-            </w:r>
-            <w:r>
-              <w:rPr>
-                <w:rFonts w:cs="KFGQPC Uthmanic Script HAFS" w:hint="cs"/>
-                <w:sz w:val="52"/>
-                <w:szCs w:val="52"/>
-                <w:rtl/>
-              </w:rPr>
-              <w:t>تَفۡعَلُو</w:t>
-            </w:r>
-            <w:r>
-              <w:rPr>
-                <w:rFonts w:cs="KFGQPC Uthmanic Script HAFS"/>
-                <w:sz w:val="52"/>
-                <w:szCs w:val="52"/>
-                <w:rtl/>
-              </w:rPr>
-              <w:t>اْ</w:t>
-            </w:r>
-            <w:r>
-              <w:rPr>
-                <w:rFonts w:cs="KFGQPC Uthmanic Script HAFS"/>
-                <w:sz w:val="52"/>
-                <w:szCs w:val="52"/>
-                <w:rtl/>
-              </w:rPr>
-              <w:t xml:space="preserve"> </w:t>
-            </w:r>
-            <w:r>
-              <w:rPr>
-                <w:rFonts w:cs="KFGQPC Uthmanic Script HAFS" w:hint="cs"/>
-                <w:sz w:val="52"/>
-                <w:szCs w:val="52"/>
-                <w:rtl/>
-              </w:rPr>
-              <w:t>مِنۡ</w:t>
-            </w:r>
-            <w:r>
-              <w:rPr>
-                <w:rFonts w:cs="KFGQPC Uthmanic Script HAFS"/>
-                <w:sz w:val="52"/>
-                <w:szCs w:val="52"/>
-                <w:rtl/>
-              </w:rPr>
-              <w:t xml:space="preserve"> </w:t>
-            </w:r>
-            <w:r>
-              <w:rPr>
-                <w:rFonts w:cs="KFGQPC Uthmanic Script HAFS" w:hint="cs"/>
-                <w:sz w:val="52"/>
-                <w:szCs w:val="52"/>
-                <w:rtl/>
-              </w:rPr>
-              <w:t>خَيۡرٍ</w:t>
-            </w:r>
-            <w:r>
-              <w:rPr>
-                <w:rFonts w:cs="KFGQPC Uthmanic Script HAFS"/>
-                <w:sz w:val="52"/>
-                <w:szCs w:val="52"/>
-                <w:rtl/>
-              </w:rPr>
-              <w:t xml:space="preserve"> </w:t>
-            </w:r>
-            <w:r>
-              <w:rPr>
-                <w:rFonts w:cs="KFGQPC Uthmanic Script HAFS" w:hint="cs"/>
-                <w:sz w:val="52"/>
-                <w:szCs w:val="52"/>
-                <w:rtl/>
-              </w:rPr>
-              <w:t>يَّعۡلَمۡهُ</w:t>
-            </w:r>
-            <w:r>
-              <w:rPr>
-                <w:rFonts w:cs="KFGQPC Uthmanic Script HAFS"/>
-                <w:sz w:val="52"/>
-                <w:szCs w:val="52"/>
-                <w:rtl/>
-              </w:rPr>
-              <w:t xml:space="preserve"> </w:t>
-            </w:r>
-            <w:r>
-              <w:rPr>
-                <w:rFonts w:cs="KFGQPC Uthmanic Script HAFS" w:hint="cs"/>
-                <w:sz w:val="52"/>
-                <w:szCs w:val="52"/>
-                <w:rtl/>
-              </w:rPr>
-              <w:t>اللّٰهُ</w:t>
-            </w:r>
-            <w:r>
-              <w:rPr>
-                <w:rFonts w:cs="KFGQPC Uthmanic Script HAFS"/>
-                <w:sz w:val="52"/>
-                <w:szCs w:val="52"/>
-                <w:rtl/>
-              </w:rPr>
-              <w:t> </w:t>
-            </w:r>
-            <w:r>
-              <w:rPr>
-                <w:rFonts w:ascii="Arial" w:hAnsi="Arial" w:cs="Arial" w:hint="cs"/>
-                <w:sz w:val="52"/>
-                <w:szCs w:val="52"/>
-                <w:rtl/>
-              </w:rPr>
-              <w:t>​</w:t>
-            </w:r>
-            <w:r>
-              <w:rPr>
-                <w:rFonts w:cs="KFGQPC Uthmanic Script HAFS"/>
-                <w:color w:val="000000"/>
-                <w:sz w:val="40"/>
-                <w:szCs w:val="40"/>
-                <w:rtl/>
-              </w:rPr>
-              <w:t>۝</w:t>
             </w:r>
           </w:p>
         </w:tc>
@@ -35181,6 +35234,7 @@
                 <w:szCs w:val="52"/>
                 <w:rtl/>
               </w:rPr>
+              <w:lastRenderedPageBreak/>
               <w:t>وَ يَسۡـــَٔلُونَكَ عَنِ الۡمَحِيضِ</w:t>
             </w:r>
             <w:r>
@@ -35194,12 +35248,31 @@
             </w:r>
             <w:r>
               <w:rPr>
+                <w:rFonts w:cs="KFGQPC Uthmanic Script HAFS"/>
+                <w:color w:val="000000"/>
+                <w:sz w:val="52"/>
+                <w:szCs w:val="52"/>
+                <w:rtl/>
+              </w:rPr>
+              <w:t xml:space="preserve"> ۖ</w:t>
+            </w:r>
+            <w:r>
+              <w:rPr>
+                <w:rFonts w:cs="KFGQPC Uthmanic Script HAFS"/>
+                <w:sz w:val="52"/>
+                <w:szCs w:val="52"/>
+                <w:rtl/>
+              </w:rPr>
+              <w:t xml:space="preserve"> </w:t>
+            </w:r>
+            <w:r>
+              <w:rPr>
                 <w:rFonts w:cs="KFGQPC Uthmanic Script HAFS" w:hint="cs"/>
                 <w:sz w:val="52"/>
                 <w:szCs w:val="52"/>
                 <w:rtl/>
               </w:rPr>
-              <w:t>ۙ</w:t>
+              <w:t>قُلۡ</w:t>
             </w:r>
             <w:r>
               <w:rPr>
@@ -35217,7 +35290,7 @@
                 <w:szCs w:val="52"/>
                 <w:rtl/>
               </w:rPr>
-              <w:t>قُلۡ</w:t>
+              <w:t>هُوَ</w:t>
             </w:r>
             <w:r>
               <w:rPr>
@@ -35235,7 +35308,7 @@
                 <w:szCs w:val="52"/>
                 <w:rtl/>
               </w:rPr>
-              <w:t>هُوَ</w:t>
+              <w:t>اَذًى</w:t>
             </w:r>
             <w:r>
               <w:rPr>
@@ -35253,7 +35326,16 @@
                 <w:szCs w:val="52"/>
                 <w:rtl/>
               </w:rPr>
-              <w:t>اَذًى</w:t>
+              <w:t>فَاعۡتَزِلُو</w:t>
+            </w:r>
+            <w:r>
+              <w:rPr>
+                <w:rFonts w:cs="KFGQPC Uthmanic Script HAFS"/>
+                <w:sz w:val="52"/>
+                <w:szCs w:val="52"/>
+                <w:rtl/>
+              </w:rPr>
+              <w:t>اْ</w:t>
             </w:r>
             <w:r>
               <w:rPr>
@@ -35271,16 +35353,7 @@
                 <w:szCs w:val="52"/>
                 <w:rtl/>
               </w:rPr>
-              <w:t>فَاعۡتَزِلُو</w:t>
-            </w:r>
-            <w:r>
-              <w:rPr>
-                <w:rFonts w:cs="KFGQPC Uthmanic Script HAFS"/>
-                <w:sz w:val="52"/>
-                <w:szCs w:val="52"/>
-                <w:rtl/>
-              </w:rPr>
-              <w:t>اْ</w:t>
+              <w:t>النِّسَآءَ</w:t>
             </w:r>
             <w:r>
               <w:rPr>
@@ -35298,7 +35371,7 @@
                 <w:szCs w:val="52"/>
                 <w:rtl/>
               </w:rPr>
-              <w:t>النِّسَآءَ</w:t>
+              <w:t>فِى</w:t>
             </w:r>
             <w:r>
               <w:rPr>
@@ -35316,7 +35389,26 @@
                 <w:szCs w:val="52"/>
                 <w:rtl/>
               </w:rPr>
-              <w:t>فِى</w:t>
+              <w:t>الۡمَحِيضِ</w:t>
+            </w:r>
+            <w:r>
+              <w:rPr>
+                <w:rFonts w:ascii="Arial" w:hAnsi="Arial" w:cs="Arial" w:hint="cs"/>
+                <w:sz w:val="52"/>
+                <w:szCs w:val="52"/>
+                <w:rtl/>
+              </w:rPr>
+              <w:t>​</w:t>
+            </w:r>
+            <w:r>
+              <w:rPr>
+                <w:rFonts w:cs="KFGQPC Uthmanic Script HAFS"/>
+                <w:color w:val="000000"/>
+                <w:sz w:val="52"/>
+                <w:szCs w:val="52"/>
+                <w:rtl/>
+              </w:rPr>
+              <w:t xml:space="preserve"> ۖ</w:t>
             </w:r>
             <w:r>
               <w:rPr>
@@ -35334,7 +35426,88 @@
                 <w:szCs w:val="52"/>
                 <w:rtl/>
               </w:rPr>
-              <w:t>الۡمَحِيضِ</w:t>
+              <w:t>وَلَا</w:t>
+            </w:r>
+            <w:r>
+              <w:rPr>
+                <w:rFonts w:cs="KFGQPC Uthmanic Script HAFS"/>
+                <w:sz w:val="52"/>
+                <w:szCs w:val="52"/>
+                <w:rtl/>
+              </w:rPr>
+              <w:t xml:space="preserve"> </w:t>
+            </w:r>
+            <w:r>
+              <w:rPr>
+                <w:rFonts w:cs="KFGQPC Uthmanic Script HAFS" w:hint="cs"/>
+                <w:sz w:val="52"/>
+                <w:szCs w:val="52"/>
+                <w:rtl/>
+              </w:rPr>
+              <w:t>تَقۡرَبُوهُنَّ</w:t>
+            </w:r>
+            <w:r>
+              <w:rPr>
+                <w:rFonts w:cs="KFGQPC Uthmanic Script HAFS"/>
+                <w:sz w:val="52"/>
+                <w:szCs w:val="52"/>
+                <w:rtl/>
+              </w:rPr>
+              <w:t xml:space="preserve"> </w:t>
+            </w:r>
+            <w:r>
+              <w:rPr>
+                <w:rFonts w:cs="KFGQPC Uthmanic Script HAFS" w:hint="cs"/>
+                <w:sz w:val="52"/>
+                <w:szCs w:val="52"/>
+                <w:rtl/>
+              </w:rPr>
+              <w:t>حَتّ</w:t>
+            </w:r>
+            <w:r>
+              <w:rPr>
+                <w:rFonts w:cs="KFGQPC Uthmanic Script HAFS" w:hint="cs"/>
+                <w:sz w:val="52"/>
+                <w:szCs w:val="52"/>
+                <w:rtl/>
+              </w:rPr>
+              <w:t>َـ</w:t>
+            </w:r>
+            <w:r>
+              <w:rPr>
+                <w:rFonts w:cs="KFGQPC Uthmanic Script HAFS" w:hint="cs"/>
+                <w:sz w:val="52"/>
+                <w:szCs w:val="52"/>
+                <w:rtl/>
+              </w:rPr>
+              <w:t>ٰى</w:t>
+            </w:r>
+            <w:r>
+              <w:rPr>
+                <w:rFonts w:cs="KFGQPC Uthmanic Script HAFS"/>
+                <w:sz w:val="52"/>
+                <w:szCs w:val="52"/>
+                <w:rtl/>
+              </w:rPr>
+              <w:t xml:space="preserve"> </w:t>
+            </w:r>
+            <w:r>
+              <w:rPr>
+                <w:rFonts w:cs="KFGQPC Uthmanic Script HAFS" w:hint="cs"/>
+                <w:sz w:val="52"/>
+                <w:szCs w:val="52"/>
+                <w:rtl/>
+              </w:rPr>
+              <w:t>يَطۡهُرۡنَ</w:t>
+            </w:r>
+            <w:r>
+              <w:rPr>
+                <w:rFonts w:cs="KFGQPC Uthmanic Script HAFS"/>
+                <w:sz w:val="52"/>
+                <w:szCs w:val="52"/>
+                <w:rtl/>
+              </w:rPr>
+              <w:t xml:space="preserve"> </w:t>
             </w:r>
             <w:r>
               <w:rPr>
@@ -35343,7 +35516,26 @@
                 <w:szCs w:val="52"/>
                 <w:rtl/>
               </w:rPr>
-              <w:t>​</w:t>
+              <w:t>​​</w:t>
+            </w:r>
+            <w:r>
+              <w:rPr>
+                <w:rFonts w:cs="KFGQPC Uthmanic Script HAFS"/>
+                <w:color w:val="000000"/>
+                <w:sz w:val="52"/>
+                <w:szCs w:val="52"/>
+                <w:rtl/>
+              </w:rPr>
+              <w:t xml:space="preserve"> ۖ</w:t>
+            </w:r>
+            <w:r>
+              <w:rPr>
+                <w:rFonts w:cs="KFGQPC Uthmanic Script HAFS"/>
+                <w:sz w:val="52"/>
+                <w:szCs w:val="52"/>
+                <w:rtl/>
+              </w:rPr>
+              <w:t xml:space="preserve"> </w:t>
             </w:r>
             <w:r>
               <w:rPr>
@@ -35352,7 +35544,7 @@
                 <w:szCs w:val="52"/>
                 <w:rtl/>
               </w:rPr>
-              <w:t>ۙ</w:t>
+              <w:t>فَاِذَا</w:t>
             </w:r>
             <w:r>
               <w:rPr>
@@ -35370,7 +35562,7 @@
                 <w:szCs w:val="52"/>
                 <w:rtl/>
               </w:rPr>
-              <w:t>وَلَا</w:t>
+              <w:t>تَطَهَّرۡنَ</w:t>
             </w:r>
             <w:r>
               <w:rPr>
@@ -35388,7 +35580,7 @@
                 <w:szCs w:val="52"/>
                 <w:rtl/>
               </w:rPr>
-              <w:t>تَقۡرَبُوهُنَّ</w:t>
+              <w:t>فَاۡتُوهُنَّ</w:t>
             </w:r>
             <w:r>
               <w:rPr>
@@ -35406,7 +35598,16 @@
                 <w:szCs w:val="52"/>
                 <w:rtl/>
               </w:rPr>
-              <w:t>حَتّ</w:t>
+              <w:t>مِنۡ</w:t>
+            </w:r>
+            <w:r>
+              <w:rPr>
+                <w:rFonts w:cs="KFGQPC Uthmanic Script HAFS"/>
+                <w:sz w:val="52"/>
+                <w:szCs w:val="52"/>
+                <w:rtl/>
+              </w:rPr>
+              <w:t xml:space="preserve"> </w:t>
             </w:r>
             <w:r>
               <w:rPr>
@@ -35415,7 +35616,16 @@
                 <w:szCs w:val="52"/>
                 <w:rtl/>
               </w:rPr>
-              <w:t>َـ</w:t>
+              <w:t>حَيۡثُ</w:t>
+            </w:r>
+            <w:r>
+              <w:rPr>
+                <w:rFonts w:cs="KFGQPC Uthmanic Script HAFS"/>
+                <w:sz w:val="52"/>
+                <w:szCs w:val="52"/>
+                <w:rtl/>
+              </w:rPr>
+              <w:t xml:space="preserve"> </w:t>
             </w:r>
             <w:r>
               <w:rPr>
@@ -35424,7 +35634,7 @@
                 <w:szCs w:val="52"/>
                 <w:rtl/>
               </w:rPr>
-              <w:t>ٰى</w:t>
+              <w:t>اَمَرَكُمُ</w:t>
             </w:r>
             <w:r>
               <w:rPr>
@@ -35442,7 +35652,7 @@
                 <w:szCs w:val="52"/>
                 <w:rtl/>
               </w:rPr>
-              <w:t>يَطۡهُرۡنَ</w:t>
+              <w:t>اللّٰهُ</w:t>
             </w:r>
             <w:r>
               <w:rPr>
@@ -35455,15 +35665,6 @@
             </w:r>
             <w:r>
               <w:rPr>
-                <w:rFonts w:ascii="Arial" w:hAnsi="Arial" w:cs="Arial" w:hint="cs"/>
-                <w:sz w:val="52"/>
-                <w:szCs w:val="52"/>
-                <w:rtl/>
-              </w:rPr>
-              <w:t>​​</w:t>
-            </w:r>
-            <w:r>
-              <w:rPr>
                 <w:rFonts w:cs="KFGQPC Uthmanic Script HAFS" w:hint="cs"/>
                 <w:sz w:val="52"/>
                 <w:szCs w:val="52"/>
@@ -35487,7 +35688,7 @@
                 <w:szCs w:val="52"/>
                 <w:rtl/>
               </w:rPr>
-              <w:t>فَاِذَا</w:t>
+              <w:t>اِنَّ</w:t>
             </w:r>
             <w:r>
               <w:rPr>
@@ -35505,7 +35706,7 @@
                 <w:szCs w:val="52"/>
                 <w:rtl/>
               </w:rPr>
-              <w:t>تَطَهَّرۡنَ</w:t>
+              <w:t>اللّٰهَ</w:t>
             </w:r>
             <w:r>
               <w:rPr>
@@ -35523,7 +35724,7 @@
                 <w:szCs w:val="52"/>
                 <w:rtl/>
               </w:rPr>
-              <w:t>فَاۡتُوهُنَّ</w:t>
+              <w:t>يُحِبُّ</w:t>
             </w:r>
             <w:r>
               <w:rPr>
@@ -35541,7 +35742,7 @@
                 <w:szCs w:val="52"/>
                 <w:rtl/>
               </w:rPr>
-              <w:t>مِنۡ</w:t>
+              <w:t>التَّوَّابِينَ</w:t>
             </w:r>
             <w:r>
               <w:rPr>
@@ -35551,169 +35752,6 @@
                 <w:rtl/>
               </w:rPr>
               <w:t xml:space="preserve"> </w:t>
-            </w:r>
-            <w:r>
-              <w:rPr>
-                <w:rFonts w:cs="KFGQPC Uthmanic Script HAFS" w:hint="cs"/>
-                <w:sz w:val="52"/>
-                <w:szCs w:val="52"/>
-                <w:rtl/>
-              </w:rPr>
-              <w:t>حَيۡثُ</w:t>
-            </w:r>
-            <w:r>
-              <w:rPr>
-                <w:rFonts w:cs="KFGQPC Uthmanic Script HAFS"/>
-                <w:sz w:val="52"/>
-                <w:szCs w:val="52"/>
-                <w:rtl/>
-              </w:rPr>
-              <w:t xml:space="preserve"> </w:t>
-            </w:r>
-            <w:r>
-              <w:rPr>
-                <w:rFonts w:cs="KFGQPC Uthmanic Script HAFS" w:hint="cs"/>
-                <w:sz w:val="52"/>
-                <w:szCs w:val="52"/>
-                <w:rtl/>
-              </w:rPr>
-              <w:t>اَمَرَكُمُ</w:t>
-            </w:r>
-            <w:r>
-              <w:rPr>
-                <w:rFonts w:cs="KFGQPC Uthmanic Script HAFS"/>
-                <w:sz w:val="52"/>
-                <w:szCs w:val="52"/>
-                <w:rtl/>
-              </w:rPr>
-              <w:t xml:space="preserve"> </w:t>
-            </w:r>
-            <w:r>
-              <w:rPr>
-                <w:rFonts w:cs="KFGQPC Uthmanic Script HAFS" w:hint="cs"/>
-                <w:sz w:val="52"/>
-                <w:szCs w:val="52"/>
-                <w:rtl/>
-              </w:rPr>
-              <w:t>اللّٰهُ</w:t>
-            </w:r>
-            <w:r>
-              <w:rPr>
-                <w:rFonts w:cs="KFGQPC Uthmanic Script HAFS"/>
-                <w:sz w:val="52"/>
-                <w:szCs w:val="52"/>
-                <w:rtl/>
-              </w:rPr>
-              <w:t xml:space="preserve"> </w:t>
-            </w:r>
-            <w:r>
-              <w:rPr>
-                <w:rFonts w:ascii="Arial" w:hAnsi="Arial" w:cs="Arial" w:hint="cs"/>
-                <w:sz w:val="52"/>
-                <w:szCs w:val="52"/>
-                <w:rtl/>
-              </w:rPr>
-              <w:t>​</w:t>
-            </w:r>
-            <w:r>
-              <w:rPr>
-                <w:rFonts w:cs="KFGQPC Uthmanic Script HAFS"/>
-                <w:color w:val="000000"/>
-                <w:sz w:val="40"/>
-                <w:szCs w:val="40"/>
-                <w:rtl/>
-              </w:rPr>
-              <w:t>۝</w:t>
-            </w:r>
-            <w:r>
-              <w:rPr>
-                <w:rFonts w:cs="KFGQPC Uthmanic Script HAFS"/>
-                <w:sz w:val="52"/>
-                <w:szCs w:val="52"/>
-                <w:rtl/>
-              </w:rPr>
-              <w:t xml:space="preserve"> </w:t>
-            </w:r>
-            <w:r>
-              <w:rPr>
-                <w:rFonts w:cs="KFGQPC Uthmanic Script HAFS" w:hint="cs"/>
-                <w:sz w:val="52"/>
-                <w:szCs w:val="52"/>
-                <w:rtl/>
-              </w:rPr>
-              <w:t>اِنَّ</w:t>
-            </w:r>
-            <w:r>
-              <w:rPr>
-                <w:rFonts w:cs="KFGQPC Uthmanic Script HAFS"/>
-                <w:sz w:val="52"/>
-                <w:szCs w:val="52"/>
-                <w:rtl/>
-              </w:rPr>
-              <w:t xml:space="preserve"> </w:t>
-            </w:r>
-            <w:r>
-              <w:rPr>
-                <w:rFonts w:cs="KFGQPC Uthmanic Script HAFS" w:hint="cs"/>
-                <w:sz w:val="52"/>
-                <w:szCs w:val="52"/>
-                <w:rtl/>
-              </w:rPr>
-              <w:t>اللّٰهَ</w:t>
-            </w:r>
-            <w:r>
-              <w:rPr>
-                <w:rFonts w:cs="KFGQPC Uthmanic Script HAFS"/>
-                <w:sz w:val="52"/>
-                <w:szCs w:val="52"/>
-                <w:rtl/>
-              </w:rPr>
-              <w:t xml:space="preserve"> </w:t>
-            </w:r>
-            <w:r>
-              <w:rPr>
-                <w:rFonts w:cs="KFGQPC Uthmanic Script HAFS" w:hint="cs"/>
-                <w:sz w:val="52"/>
-                <w:szCs w:val="52"/>
-                <w:rtl/>
-              </w:rPr>
-              <w:t>يُحِبُّ</w:t>
-            </w:r>
-            <w:r>
-              <w:rPr>
-                <w:rFonts w:cs="KFGQPC Uthmanic Script HAFS"/>
-                <w:sz w:val="52"/>
-                <w:szCs w:val="52"/>
-                <w:rtl/>
-              </w:rPr>
-              <w:t xml:space="preserve"> </w:t>
-            </w:r>
-            <w:r>
-              <w:rPr>
-                <w:rFonts w:cs="KFGQPC Uthmanic Script HAFS" w:hint="cs"/>
-                <w:sz w:val="52"/>
-                <w:szCs w:val="52"/>
-                <w:rtl/>
-              </w:rPr>
-              <w:t>التَّوَّابِينَ</w:t>
-            </w:r>
-            <w:r>
-              <w:rPr>
-                <w:rFonts w:cs="KFGQPC Uthmanic Script HAFS"/>
-                <w:sz w:val="52"/>
-                <w:szCs w:val="52"/>
-                <w:rtl/>
-              </w:rPr>
-              <w:t xml:space="preserve"> </w:t>
-            </w:r>
-            <w:r>
-              <w:rPr>
-                <w:rFonts w:cs="KFGQPC Uthmanic Script HAFS" w:hint="cs"/>
-                <w:sz w:val="52"/>
-                <w:szCs w:val="52"/>
-                <w:rtl/>
-              </w:rPr>
-              <w:t>ۛ</w:t>
             </w:r>
             <w:r>
               <w:rPr>
@@ -35816,7 +35854,6 @@
                 <w:szCs w:val="52"/>
                 <w:rtl/>
               </w:rPr>
-              <w:lastRenderedPageBreak/>
               <w:t>وَاَنۡفِقُو</w:t>
             </w:r>
             <w:r>
@@ -35853,7 +35890,7 @@
                 <w:szCs w:val="52"/>
                 <w:rtl/>
               </w:rPr>
-              <w:t xml:space="preserve"> بِاَيۡدِيكُمۡ اِلَى التَّهۡلُكَةِ </w:t>
+              <w:t xml:space="preserve"> بِاَيۡدِيكُمۡ اِلَى التَّهۡلُكَةِ   </w:t>
             </w:r>
             <w:r>
               <w:rPr>
@@ -35862,16 +35899,16 @@
                 <w:szCs w:val="52"/>
                 <w:rtl/>
               </w:rPr>
-              <w:t>ۖ</w:t>
-            </w:r>
-            <w:r>
-              <w:rPr>
-                <w:rFonts w:cs="KFGQPC Uthmanic Script HAFS"/>
-                <w:sz w:val="52"/>
-                <w:szCs w:val="52"/>
-                <w:rtl/>
-              </w:rPr>
-              <w:t xml:space="preserve">  </w:t>
+              <w:t>ۛ</w:t>
+            </w:r>
+            <w:r>
+              <w:rPr>
+                <w:rFonts w:cs="KFGQPC Uthmanic Script HAFS"/>
+                <w:sz w:val="52"/>
+                <w:szCs w:val="52"/>
+                <w:rtl/>
+              </w:rPr>
+              <w:t xml:space="preserve"> </w:t>
             </w:r>
             <w:r>
               <w:rPr>
@@ -35880,35 +35917,28 @@
                 <w:szCs w:val="52"/>
                 <w:rtl/>
               </w:rPr>
-              <w:t>ۛ</w:t>
-            </w:r>
-            <w:r>
-              <w:rPr>
-                <w:rFonts w:cs="KFGQPC Uthmanic Script HAFS"/>
-                <w:sz w:val="52"/>
-                <w:szCs w:val="52"/>
-                <w:rtl/>
+              <w:t>وَاَحۡسِنُو</w:t>
+            </w:r>
+            <w:r>
+              <w:rPr>
+                <w:rFonts w:cs="KFGQPC Uthmanic Script HAFS"/>
+                <w:sz w:val="52"/>
+                <w:szCs w:val="52"/>
+                <w:rtl/>
+              </w:rPr>
+              <w:t>اْ</w:t>
+            </w:r>
+            <w:r>
+              <w:rPr>
+                <w:rFonts w:cs="KFGQPC Uthmanic Script HAFS"/>
+                <w:sz w:val="52"/>
+                <w:szCs w:val="52"/>
+                <w:lang w:val="en-US"/>
               </w:rPr>
               <w:t xml:space="preserve"> </w:t>
             </w:r>
-            <w:r>
-              <w:rPr>
-                <w:rFonts w:cs="KFGQPC Uthmanic Script HAFS" w:hint="cs"/>
-                <w:sz w:val="52"/>
-                <w:szCs w:val="52"/>
-                <w:rtl/>
-              </w:rPr>
-              <w:t>وَاَحۡسِنُو</w:t>
-            </w:r>
-            <w:r>
-              <w:rPr>
-                <w:rFonts w:cs="KFGQPC Uthmanic Script HAFS"/>
-                <w:sz w:val="52"/>
-                <w:szCs w:val="52"/>
-                <w:rtl/>
-              </w:rPr>
-              <w:t>اْ</w:t>
-            </w:r>
+            <w:bookmarkStart w:id="1" w:name="_GoBack"/>
+            <w:bookmarkEnd w:id="1"/>
             <w:r>
               <w:rPr>
                 <w:rFonts w:cs="KFGQPC Uthmanic Script HAFS"/>
@@ -42107,7 +42137,7 @@
 </file>
 
 <file path=customXml/itemProps1.xml><?xml version="1.0" encoding="utf-8"?>
-<ds:datastoreItem xmlns:ds="http://schemas.openxmlformats.org/officeDocument/2006/customXml" ds:itemID="{2F8C74B7-48B9-47CF-8A72-EA3B2614EA52}">
+<ds:datastoreItem xmlns:ds="http://schemas.openxmlformats.org/officeDocument/2006/customXml" ds:itemID="{C2F1325D-EE30-490C-888F-9CF4D2948C33}">
   <ds:schemaRefs>
     <ds:schemaRef ds:uri="http://schemas.openxmlformats.org/officeDocument/2006/bibliography"/>
   </ds:schemaRefs>

</xml_diff>